<commit_message>
updade Aug 31 on 9:55
</commit_message>
<xml_diff>
--- a/1_Diagrams/Diagram_Network_PLB.docx
+++ b/1_Diagrams/Diagram_Network_PLB.docx
@@ -79,7 +79,7 @@
           <w:rFonts w:ascii="Times New Roman" w:eastAsia="Times New Roman" w:hAnsi="Times New Roman" w:cs="Times New Roman"/>
           <w:color w:val="000000"/>
         </w:rPr>
-        <w:t xml:space="preserve"> running at LBBP Zone 1</w:t>
+        <w:t xml:space="preserve"> running at LBBP Zone</w:t>
       </w:r>
       <w:r>
         <w:rPr>
@@ -463,42 +463,6 @@
           <w:color w:val="000000"/>
         </w:rPr>
         <w:t>The Load Balancer</w:t>
-      </w:r>
-    </w:p>
-    <w:p>
-      <w:pPr>
-        <w:numPr>
-          <w:ilvl w:val="0"/>
-          <w:numId w:val="3"/>
-        </w:numPr>
-        <w:spacing w:before="100" w:beforeAutospacing="1" w:after="100" w:afterAutospacing="1"/>
-        <w:rPr>
-          <w:rFonts w:ascii="Times New Roman" w:eastAsia="Times New Roman" w:hAnsi="Times New Roman" w:cs="Times New Roman"/>
-          <w:color w:val="000000"/>
-        </w:rPr>
-      </w:pPr>
-      <w:r>
-        <w:rPr>
-          <w:rFonts w:ascii="Times New Roman" w:eastAsia="Times New Roman" w:hAnsi="Times New Roman" w:cs="Times New Roman"/>
-          <w:color w:val="000000"/>
-        </w:rPr>
-        <w:t xml:space="preserve">All 4 VMs that I have </w:t>
-      </w:r>
-      <w:proofErr w:type="spellStart"/>
-      <w:r>
-        <w:rPr>
-          <w:rFonts w:ascii="Times New Roman" w:eastAsia="Times New Roman" w:hAnsi="Times New Roman" w:cs="Times New Roman"/>
-          <w:color w:val="000000"/>
-        </w:rPr>
-        <w:t>lauched</w:t>
-      </w:r>
-      <w:proofErr w:type="spellEnd"/>
-      <w:r>
-        <w:rPr>
-          <w:rFonts w:ascii="Times New Roman" w:eastAsia="Times New Roman" w:hAnsi="Times New Roman" w:cs="Times New Roman"/>
-          <w:color w:val="000000"/>
-        </w:rPr>
-        <w:t xml:space="preserve"> </w:t>
       </w:r>
     </w:p>
     <w:p>

</xml_diff>